<commit_message>
Check to see if names update
</commit_message>
<xml_diff>
--- a/docs/Model-Book.docx
+++ b/docs/Model-Book.docx
@@ -86,13 +86,7 @@
         <w:pStyle w:val="BodyText"/>
       </w:pPr>
       <w:r>
-        <w:t xml:space="preserve">Quarto allow us to have websites, documents (pdf or doc), and slideshow</w:t>
-      </w:r>
-      <w:r>
-        <w:t xml:space="preserve"> </w:t>
-      </w:r>
-      <w:r>
-        <w:t xml:space="preserve">presentations (ppt, revealjs, or beamer).</w:t>
+        <w:t xml:space="preserve">Quarto allow us to have websites, documents (pdf or doc), and slideshow presentations (ppt, revealjs, or beamer).</w:t>
       </w:r>
     </w:p>
     <w:p>
@@ -100,13 +94,7 @@
         <w:pStyle w:val="BodyText"/>
       </w:pPr>
       <w:r>
-        <w:t xml:space="preserve">The outputs can automatically update when we make changes to the linked</w:t>
-      </w:r>
-      <w:r>
-        <w:t xml:space="preserve"> </w:t>
-      </w:r>
-      <w:r>
-        <w:t xml:space="preserve">data inputs (spreadsheet of people and projects).</w:t>
+        <w:t xml:space="preserve">The outputs can automatically update when we make changes to the linked data inputs (spreadsheet of people and projects).</w:t>
       </w:r>
     </w:p>
     <w:bookmarkEnd w:id="20"/>
@@ -119,13 +107,13 @@
         <w:t xml:space="preserve">1. People</w:t>
       </w:r>
     </w:p>
-    <w:bookmarkStart w:id="21" w:name="morbi-iaculis"/>
+    <w:bookmarkStart w:id="21" w:name="sec-arios"/>
     <w:p>
       <w:pPr>
         <w:pStyle w:val="Heading2"/>
       </w:pPr>
       <w:r>
-        <w:t xml:space="preserve">Morbi iaculis</w:t>
+        <w:t xml:space="preserve">1.1 Adyan Rios</w:t>
       </w:r>
     </w:p>
     <w:p>
@@ -133,23 +121,17 @@
         <w:pStyle w:val="FirstParagraph"/>
       </w:pPr>
       <w:r>
-        <w:t xml:space="preserve">Morbi iaculis eget augue eget facilisis. Etiam non orci dignissim,</w:t>
-      </w:r>
-      <w:r>
-        <w:t xml:space="preserve"> </w:t>
-      </w:r>
-      <w:r>
-        <w:t xml:space="preserve">efficitur purus viverra.</w:t>
+        <w:t xml:space="preserve">Morbi iaculis eget augue eget facilisis. Etiam non orci dignissim, efficitur purus viverra.</w:t>
       </w:r>
     </w:p>
     <w:bookmarkEnd w:id="21"/>
-    <w:bookmarkStart w:id="22" w:name="morbi-iaculis-1"/>
+    <w:bookmarkStart w:id="22" w:name="sec-arios"/>
     <w:p>
       <w:pPr>
         <w:pStyle w:val="Heading2"/>
       </w:pPr>
       <w:r>
-        <w:t xml:space="preserve">Morbi iaculis</w:t>
+        <w:t xml:space="preserve">1.2 Rachel Eckley</w:t>
       </w:r>
     </w:p>
     <w:p>
@@ -157,23 +139,17 @@
         <w:pStyle w:val="FirstParagraph"/>
       </w:pPr>
       <w:r>
-        <w:t xml:space="preserve">Morbi iaculis eget augue eget facilisis. Etiam non orci dignissim,</w:t>
-      </w:r>
-      <w:r>
-        <w:t xml:space="preserve"> </w:t>
-      </w:r>
-      <w:r>
-        <w:t xml:space="preserve">efficitur purus viverra.</w:t>
+        <w:t xml:space="preserve">Morbi iaculis eget augue eget facilisis. Etiam non orci dignissim, efficitur purus viverra.</w:t>
       </w:r>
     </w:p>
     <w:bookmarkEnd w:id="22"/>
-    <w:bookmarkStart w:id="23" w:name="morbi-iaculis-2"/>
+    <w:bookmarkStart w:id="23" w:name="sec-ssagarese"/>
     <w:p>
       <w:pPr>
         <w:pStyle w:val="Heading2"/>
       </w:pPr>
       <w:r>
-        <w:t xml:space="preserve">Morbi iaculis</w:t>
+        <w:t xml:space="preserve">1.3 Skyler Sagarese</w:t>
       </w:r>
     </w:p>
     <w:p>
@@ -181,13 +157,7 @@
         <w:pStyle w:val="FirstParagraph"/>
       </w:pPr>
       <w:r>
-        <w:t xml:space="preserve">Morbi iaculis eget augue eget facilisis. Etiam non orci dignissim,</w:t>
-      </w:r>
-      <w:r>
-        <w:t xml:space="preserve"> </w:t>
-      </w:r>
-      <w:r>
-        <w:t xml:space="preserve">efficitur purus viverra.</w:t>
+        <w:t xml:space="preserve">Morbi iaculis eget augue eget facilisis. Etiam non orci dignissim, efficitur purus viverra.</w:t>
       </w:r>
     </w:p>
     <w:bookmarkEnd w:id="23"/>
@@ -201,7 +171,7 @@
         <w:t xml:space="preserve">2. Projects</w:t>
       </w:r>
     </w:p>
-    <w:bookmarkStart w:id="25" w:name="morbi-iaculis-3"/>
+    <w:bookmarkStart w:id="25" w:name="morbi-iaculis"/>
     <w:p>
       <w:pPr>
         <w:pStyle w:val="Heading2"/>
@@ -215,17 +185,11 @@
         <w:pStyle w:val="FirstParagraph"/>
       </w:pPr>
       <w:r>
-        <w:t xml:space="preserve">Morbi iaculis eget augue eget facilisis. Etiam non orci dignissim,</w:t>
-      </w:r>
-      <w:r>
-        <w:t xml:space="preserve"> </w:t>
-      </w:r>
-      <w:r>
-        <w:t xml:space="preserve">efficitur purus viverra.</w:t>
+        <w:t xml:space="preserve">Morbi iaculis eget augue eget facilisis. Etiam non orci dignissim, efficitur purus viverra.</w:t>
       </w:r>
     </w:p>
     <w:bookmarkEnd w:id="25"/>
-    <w:bookmarkStart w:id="26" w:name="morbi-iaculis-4"/>
+    <w:bookmarkStart w:id="26" w:name="morbi-iaculis-1"/>
     <w:p>
       <w:pPr>
         <w:pStyle w:val="Heading2"/>
@@ -239,17 +203,11 @@
         <w:pStyle w:val="FirstParagraph"/>
       </w:pPr>
       <w:r>
-        <w:t xml:space="preserve">Morbi iaculis eget augue eget facilisis. Etiam non orci dignissim,</w:t>
-      </w:r>
-      <w:r>
-        <w:t xml:space="preserve"> </w:t>
-      </w:r>
-      <w:r>
-        <w:t xml:space="preserve">efficitur purus viverra.</w:t>
+        <w:t xml:space="preserve">Morbi iaculis eget augue eget facilisis. Etiam non orci dignissim, efficitur purus viverra.</w:t>
       </w:r>
     </w:p>
     <w:bookmarkEnd w:id="26"/>
-    <w:bookmarkStart w:id="27" w:name="morbi-iaculis-5"/>
+    <w:bookmarkStart w:id="27" w:name="morbi-iaculis-2"/>
     <w:p>
       <w:pPr>
         <w:pStyle w:val="Heading2"/>
@@ -263,18 +221,12 @@
         <w:pStyle w:val="FirstParagraph"/>
       </w:pPr>
       <w:r>
-        <w:t xml:space="preserve">Morbi iaculis eget augue eget facilisis. Etiam non orci dignissim,</w:t>
-      </w:r>
-      <w:r>
-        <w:t xml:space="preserve"> </w:t>
-      </w:r>
-      <w:r>
-        <w:t xml:space="preserve">efficitur purus viverra.</w:t>
+        <w:t xml:space="preserve">Morbi iaculis eget augue eget facilisis. Etiam non orci dignissim, efficitur purus viverra.</w:t>
       </w:r>
     </w:p>
     <w:bookmarkEnd w:id="27"/>
     <w:bookmarkEnd w:id="28"/>
-    <w:bookmarkStart w:id="29" w:name="references"/>
+    <w:bookmarkStart w:id="30" w:name="references"/>
     <w:p>
       <w:pPr>
         <w:pStyle w:val="Heading1"/>
@@ -283,7 +235,9 @@
         <w:t xml:space="preserve">References</w:t>
       </w:r>
     </w:p>
+    <w:bookmarkStart w:id="29" w:name="refs"/>
     <w:bookmarkEnd w:id="29"/>
+    <w:bookmarkEnd w:id="30"/>
     <w:sectPr>
       <w:headerReference r:id="rId11" w:type="even"/>
       <w:headerReference r:id="rId10" w:type="default"/>

</xml_diff>

<commit_message>
re render with superscript cross reference
</commit_message>
<xml_diff>
--- a/docs/Model-Book.docx
+++ b/docs/Model-Book.docx
@@ -120,12 +120,16 @@
       <w:pPr>
         <w:pStyle w:val="FirstParagraph"/>
       </w:pPr>
+      <w:r>
+        <w:t xml:space="preserve">Project 1</w:t>
+      </w:r>
       <w:hyperlink w:anchor="sec-pro1">
         <w:r>
           <w:rPr>
             <w:rStyle w:val="Hyperlink"/>
+            <w:vertAlign w:val="superscript"/>
           </w:rPr>
-          <w:t xml:space="preserve">Section 2.1</w:t>
+          <w:t xml:space="preserve">2.1</w:t>
         </w:r>
       </w:hyperlink>
     </w:p>
@@ -143,12 +147,16 @@
       <w:pPr>
         <w:pStyle w:val="FirstParagraph"/>
       </w:pPr>
+      <w:r>
+        <w:t xml:space="preserve">Project 2</w:t>
+      </w:r>
       <w:hyperlink w:anchor="sec-pro2">
         <w:r>
           <w:rPr>
             <w:rStyle w:val="Hyperlink"/>
+            <w:vertAlign w:val="superscript"/>
           </w:rPr>
-          <w:t xml:space="preserve">Section 2.2</w:t>
+          <w:t xml:space="preserve">2.2</w:t>
         </w:r>
       </w:hyperlink>
     </w:p>
@@ -166,12 +174,16 @@
       <w:pPr>
         <w:pStyle w:val="FirstParagraph"/>
       </w:pPr>
+      <w:r>
+        <w:t xml:space="preserve">Project 3</w:t>
+      </w:r>
       <w:hyperlink w:anchor="sec-pro3">
         <w:r>
           <w:rPr>
             <w:rStyle w:val="Hyperlink"/>
+            <w:vertAlign w:val="superscript"/>
           </w:rPr>
-          <w:t xml:space="preserve">Section 2.3</w:t>
+          <w:t xml:space="preserve">2.3</w:t>
         </w:r>
       </w:hyperlink>
     </w:p>
@@ -199,12 +211,16 @@
       <w:pPr>
         <w:pStyle w:val="FirstParagraph"/>
       </w:pPr>
+      <w:r>
+        <w:t xml:space="preserve">Adyan Rios</w:t>
+      </w:r>
       <w:hyperlink w:anchor="sec-arios">
         <w:r>
           <w:rPr>
             <w:rStyle w:val="Hyperlink"/>
+            <w:vertAlign w:val="superscript"/>
           </w:rPr>
-          <w:t xml:space="preserve">Section 1.1</w:t>
+          <w:t xml:space="preserve">1.1</w:t>
         </w:r>
       </w:hyperlink>
     </w:p>
@@ -222,12 +238,16 @@
       <w:pPr>
         <w:pStyle w:val="FirstParagraph"/>
       </w:pPr>
+      <w:r>
+        <w:t xml:space="preserve">Rachel Eckley</w:t>
+      </w:r>
       <w:hyperlink w:anchor="sec-reckley">
         <w:r>
           <w:rPr>
             <w:rStyle w:val="Hyperlink"/>
+            <w:vertAlign w:val="superscript"/>
           </w:rPr>
-          <w:t xml:space="preserve">Section 1.2</w:t>
+          <w:t xml:space="preserve">1.2</w:t>
         </w:r>
       </w:hyperlink>
     </w:p>
@@ -245,12 +265,16 @@
       <w:pPr>
         <w:pStyle w:val="FirstParagraph"/>
       </w:pPr>
+      <w:r>
+        <w:t xml:space="preserve">Skyler Sagarese</w:t>
+      </w:r>
       <w:hyperlink w:anchor="sec-ssagarese">
         <w:r>
           <w:rPr>
             <w:rStyle w:val="Hyperlink"/>
+            <w:vertAlign w:val="superscript"/>
           </w:rPr>
-          <w:t xml:space="preserve">Section 1.3</w:t>
+          <w:t xml:space="preserve">1.3</w:t>
         </w:r>
       </w:hyperlink>
     </w:p>

</xml_diff>

<commit_message>
New type custom cross reference
</commit_message>
<xml_diff>
--- a/docs/Model-Book.docx
+++ b/docs/Model-Book.docx
@@ -120,16 +120,12 @@
       <w:pPr>
         <w:pStyle w:val="FirstParagraph"/>
       </w:pPr>
-      <w:r>
-        <w:t xml:space="preserve">Project 1</w:t>
-      </w:r>
       <w:hyperlink w:anchor="sec-pro1">
         <w:r>
           <w:rPr>
             <w:rStyle w:val="Hyperlink"/>
-            <w:vertAlign w:val="superscript"/>
           </w:rPr>
-          <w:t xml:space="preserve">2.1</w:t>
+          <w:t xml:space="preserve">New Book - 2.1</w:t>
         </w:r>
       </w:hyperlink>
     </w:p>
@@ -147,16 +143,12 @@
       <w:pPr>
         <w:pStyle w:val="FirstParagraph"/>
       </w:pPr>
-      <w:r>
-        <w:t xml:space="preserve">Project 2</w:t>
-      </w:r>
       <w:hyperlink w:anchor="sec-pro2">
         <w:r>
           <w:rPr>
             <w:rStyle w:val="Hyperlink"/>
-            <w:vertAlign w:val="superscript"/>
           </w:rPr>
-          <w:t xml:space="preserve">2.2</w:t>
+          <w:t xml:space="preserve">New Org - 2.2</w:t>
         </w:r>
       </w:hyperlink>
     </w:p>
@@ -174,16 +166,12 @@
       <w:pPr>
         <w:pStyle w:val="FirstParagraph"/>
       </w:pPr>
-      <w:r>
-        <w:t xml:space="preserve">Project 3</w:t>
-      </w:r>
       <w:hyperlink w:anchor="sec-pro3">
         <w:r>
           <w:rPr>
             <w:rStyle w:val="Hyperlink"/>
-            <w:vertAlign w:val="superscript"/>
           </w:rPr>
-          <w:t xml:space="preserve">2.3</w:t>
+          <w:t xml:space="preserve">New Repo - 2.3</w:t>
         </w:r>
       </w:hyperlink>
     </w:p>
@@ -211,16 +199,12 @@
       <w:pPr>
         <w:pStyle w:val="FirstParagraph"/>
       </w:pPr>
-      <w:r>
-        <w:t xml:space="preserve">Adyan Rios</w:t>
-      </w:r>
       <w:hyperlink w:anchor="sec-arios">
         <w:r>
           <w:rPr>
             <w:rStyle w:val="Hyperlink"/>
-            <w:vertAlign w:val="superscript"/>
           </w:rPr>
-          <w:t xml:space="preserve">1.1</w:t>
+          <w:t xml:space="preserve">Adyan Rios - 1.1</w:t>
         </w:r>
       </w:hyperlink>
     </w:p>
@@ -238,16 +222,12 @@
       <w:pPr>
         <w:pStyle w:val="FirstParagraph"/>
       </w:pPr>
-      <w:r>
-        <w:t xml:space="preserve">Rachel Eckley</w:t>
-      </w:r>
       <w:hyperlink w:anchor="sec-reckley">
         <w:r>
           <w:rPr>
             <w:rStyle w:val="Hyperlink"/>
-            <w:vertAlign w:val="superscript"/>
           </w:rPr>
-          <w:t xml:space="preserve">1.2</w:t>
+          <w:t xml:space="preserve">Rachel Eckley - 1.2</w:t>
         </w:r>
       </w:hyperlink>
     </w:p>
@@ -265,16 +245,12 @@
       <w:pPr>
         <w:pStyle w:val="FirstParagraph"/>
       </w:pPr>
-      <w:r>
-        <w:t xml:space="preserve">Skyler Sagarese</w:t>
-      </w:r>
       <w:hyperlink w:anchor="sec-ssagarese">
         <w:r>
           <w:rPr>
             <w:rStyle w:val="Hyperlink"/>
-            <w:vertAlign w:val="superscript"/>
           </w:rPr>
-          <w:t xml:space="preserve">1.3</w:t>
+          <w:t xml:space="preserve">Skyler Sagarese - 1.3</w:t>
         </w:r>
       </w:hyperlink>
     </w:p>

</xml_diff>

<commit_message>
Change from cross referecing to hyperlinks
</commit_message>
<xml_diff>
--- a/docs/Model-Book.docx
+++ b/docs/Model-Book.docx
@@ -104,7 +104,7 @@
         <w:pStyle w:val="Heading1"/>
       </w:pPr>
       <w:r>
-        <w:t xml:space="preserve">1. People</w:t>
+        <w:t xml:space="preserve">People</w:t>
       </w:r>
     </w:p>
     <w:bookmarkStart w:id="21" w:name="sec-arios"/>
@@ -113,7 +113,7 @@
         <w:pStyle w:val="Heading2"/>
       </w:pPr>
       <w:r>
-        <w:t xml:space="preserve">1.1 Adyan Rios</w:t>
+        <w:t xml:space="preserve">Adyan Rios</w:t>
       </w:r>
     </w:p>
     <w:p>
@@ -125,7 +125,7 @@
           <w:rPr>
             <w:rStyle w:val="Hyperlink"/>
           </w:rPr>
-          <w:t xml:space="preserve">New Book - 2.1</w:t>
+          <w:t xml:space="preserve">Project 1</w:t>
         </w:r>
       </w:hyperlink>
     </w:p>
@@ -136,19 +136,47 @@
         <w:pStyle w:val="Heading2"/>
       </w:pPr>
       <w:r>
-        <w:t xml:space="preserve">1.2 Rachel Eckley</w:t>
+        <w:t xml:space="preserve">Rachel Eckley</w:t>
       </w:r>
     </w:p>
     <w:p>
       <w:pPr>
         <w:pStyle w:val="FirstParagraph"/>
       </w:pPr>
+      <w:hyperlink w:anchor="sec-pro1">
+        <w:r>
+          <w:rPr>
+            <w:rStyle w:val="Hyperlink"/>
+          </w:rPr>
+          <w:t xml:space="preserve">Project 1</w:t>
+        </w:r>
+      </w:hyperlink>
+      <w:r>
+        <w:t xml:space="preserve">,</w:t>
+      </w:r>
+      <w:r>
+        <w:t xml:space="preserve"> </w:t>
+      </w:r>
       <w:hyperlink w:anchor="sec-pro2">
         <w:r>
           <w:rPr>
             <w:rStyle w:val="Hyperlink"/>
           </w:rPr>
-          <w:t xml:space="preserve">New Org - 2.2</w:t>
+          <w:t xml:space="preserve">Project 2</w:t>
+        </w:r>
+      </w:hyperlink>
+      <w:r>
+        <w:t xml:space="preserve">, and</w:t>
+      </w:r>
+      <w:r>
+        <w:t xml:space="preserve"> </w:t>
+      </w:r>
+      <w:hyperlink w:anchor="sec-pro3">
+        <w:r>
+          <w:rPr>
+            <w:rStyle w:val="Hyperlink"/>
+          </w:rPr>
+          <w:t xml:space="preserve">Project 3</w:t>
         </w:r>
       </w:hyperlink>
     </w:p>
@@ -159,7 +187,7 @@
         <w:pStyle w:val="Heading2"/>
       </w:pPr>
       <w:r>
-        <w:t xml:space="preserve">1.3 Skyler Sagarese</w:t>
+        <w:t xml:space="preserve">Skyler Sagarese</w:t>
       </w:r>
     </w:p>
     <w:p>
@@ -171,7 +199,7 @@
           <w:rPr>
             <w:rStyle w:val="Hyperlink"/>
           </w:rPr>
-          <w:t xml:space="preserve">New Repo - 2.3</w:t>
+          <w:t xml:space="preserve">Project 3</w:t>
         </w:r>
       </w:hyperlink>
     </w:p>
@@ -183,7 +211,7 @@
         <w:pStyle w:val="Heading1"/>
       </w:pPr>
       <w:r>
-        <w:t xml:space="preserve">2. Projects</w:t>
+        <w:t xml:space="preserve">Projects</w:t>
       </w:r>
     </w:p>
     <w:bookmarkStart w:id="25" w:name="sec-pro1"/>
@@ -192,7 +220,7 @@
         <w:pStyle w:val="Heading2"/>
       </w:pPr>
       <w:r>
-        <w:t xml:space="preserve">2.1 Project 1</w:t>
+        <w:t xml:space="preserve">Project 1</w:t>
       </w:r>
     </w:p>
     <w:p>
@@ -204,7 +232,21 @@
           <w:rPr>
             <w:rStyle w:val="Hyperlink"/>
           </w:rPr>
-          <w:t xml:space="preserve">Adyan Rios - 1.1</w:t>
+          <w:t xml:space="preserve">Adyan Rios</w:t>
+        </w:r>
+      </w:hyperlink>
+      <w:r>
+        <w:t xml:space="preserve">, and</w:t>
+      </w:r>
+      <w:r>
+        <w:t xml:space="preserve"> </w:t>
+      </w:r>
+      <w:hyperlink w:anchor="sec-reckley">
+        <w:r>
+          <w:rPr>
+            <w:rStyle w:val="Hyperlink"/>
+          </w:rPr>
+          <w:t xml:space="preserve">Rachel Eckley</w:t>
         </w:r>
       </w:hyperlink>
     </w:p>
@@ -215,7 +257,7 @@
         <w:pStyle w:val="Heading2"/>
       </w:pPr>
       <w:r>
-        <w:t xml:space="preserve">2.2 Project 2</w:t>
+        <w:t xml:space="preserve">Project 2</w:t>
       </w:r>
     </w:p>
     <w:p>
@@ -227,7 +269,7 @@
           <w:rPr>
             <w:rStyle w:val="Hyperlink"/>
           </w:rPr>
-          <w:t xml:space="preserve">Rachel Eckley - 1.2</w:t>
+          <w:t xml:space="preserve">Rachel Eckley</w:t>
         </w:r>
       </w:hyperlink>
     </w:p>
@@ -238,7 +280,7 @@
         <w:pStyle w:val="Heading2"/>
       </w:pPr>
       <w:r>
-        <w:t xml:space="preserve">2.3 Project 3</w:t>
+        <w:t xml:space="preserve">Project 3</w:t>
       </w:r>
     </w:p>
     <w:p>
@@ -250,7 +292,21 @@
           <w:rPr>
             <w:rStyle w:val="Hyperlink"/>
           </w:rPr>
-          <w:t xml:space="preserve">Skyler Sagarese - 1.3</w:t>
+          <w:t xml:space="preserve">Skyler Sagarese</w:t>
+        </w:r>
+      </w:hyperlink>
+      <w:r>
+        <w:t xml:space="preserve">, and</w:t>
+      </w:r>
+      <w:r>
+        <w:t xml:space="preserve"> </w:t>
+      </w:r>
+      <w:hyperlink w:anchor="sec-reckley">
+        <w:r>
+          <w:rPr>
+            <w:rStyle w:val="Hyperlink"/>
+          </w:rPr>
+          <w:t xml:space="preserve">Rachel Eckley</w:t>
         </w:r>
       </w:hyperlink>
     </w:p>

</xml_diff>

<commit_message>
Added TOC and simplified pdf
</commit_message>
<xml_diff>
--- a/docs/Model-Book.docx
+++ b/docs/Model-Book.docx
@@ -15,15 +15,13 @@
         <w:pStyle w:val="Author"/>
       </w:pPr>
       <w:r>
-        <w:t xml:space="preserve">Demo</w:t>
+        <w:t xml:space="preserve">Jane</w:t>
       </w:r>
-    </w:p>
-    <w:p>
-      <w:pPr>
-        <w:pStyle w:val="Date"/>
-      </w:pPr>
       <w:r>
-        <w:t xml:space="preserve">9/30/2022</w:t>
+        <w:t xml:space="preserve"> </w:t>
+      </w:r>
+      <w:r>
+        <w:t xml:space="preserve">Doe</w:t>
       </w:r>
     </w:p>
     <w:sdt>

</xml_diff>